<commit_message>
Consistency update for logo position
</commit_message>
<xml_diff>
--- a/Documentation/BlueSpringsHotel_DesignV3.docx
+++ b/Documentation/BlueSpringsHotel_DesignV3.docx
@@ -705,65 +705,16 @@
         <w:t>Communication</w:t>
       </w:r>
     </w:p>
-    <w:p/>
-    <w:p/>
-    <w:p/>
-    <w:p>
-      <w:pPr>
-        <w:pStyle w:val="Heading2"/>
-      </w:pPr>
-      <w:r>
-        <w:t>Review notes</w:t>
-      </w:r>
-    </w:p>
-    <w:p>
-      <w:r>
-        <w:t>Try to use contrast as opposed to different colours for buttons – this will improve colour-blindness accessibility</w:t>
-      </w:r>
-    </w:p>
-    <w:p>
-      <w:r>
-        <w:t>Keep the client in the loop, make sure they are happy with every iteration. If you don’t, you risk them being unhappy with the final design, which will require further work, or loss of the client.</w:t>
-      </w:r>
-    </w:p>
-    <w:p>
-      <w:r>
-        <w:t>Don’t teach the client how things work, as this can lead to scope creep.</w:t>
-      </w:r>
-    </w:p>
-    <w:p/>
-    <w:p>
-      <w:r>
-        <w:t>V</w:t>
-      </w:r>
-      <w:r>
-        <w:t>3</w:t>
-      </w:r>
-    </w:p>
-    <w:p/>
-    <w:p/>
-    <w:p>
-      <w:pPr>
-        <w:pStyle w:val="Heading2"/>
-      </w:pPr>
-      <w:r>
-        <w:lastRenderedPageBreak/>
-        <w:t>Final Draft Design</w:t>
-      </w:r>
-      <w:r>
-        <w:t xml:space="preserve"> V2</w:t>
-      </w:r>
-    </w:p>
     <w:p>
       <w:r>
         <w:rPr>
           <w:noProof/>
         </w:rPr>
         <w:drawing>
-          <wp:inline distT="0" distB="0" distL="0" distR="0" wp14:anchorId="7C8BD79E" wp14:editId="3B21090D">
-            <wp:extent cx="5943600" cy="3962400"/>
-            <wp:effectExtent l="0" t="0" r="0" b="0"/>
-            <wp:docPr id="705603021" name="Picture 705603021"/>
+          <wp:inline distT="0" distB="0" distL="0" distR="0" wp14:anchorId="302BBA9C" wp14:editId="0B89FB8E">
+            <wp:extent cx="5943600" cy="2658110"/>
+            <wp:effectExtent l="0" t="0" r="0" b="8890"/>
+            <wp:docPr id="452415636" name="Picture 1"/>
             <wp:cNvGraphicFramePr>
               <a:graphicFrameLocks xmlns:a="http://schemas.openxmlformats.org/drawingml/2006/main" noChangeAspect="1"/>
             </wp:cNvGraphicFramePr>
@@ -771,8 +722,10 @@
               <a:graphicData uri="http://schemas.openxmlformats.org/drawingml/2006/picture">
                 <pic:pic xmlns:pic="http://schemas.openxmlformats.org/drawingml/2006/picture">
                   <pic:nvPicPr>
-                    <pic:cNvPr id="0" name=""/>
-                    <pic:cNvPicPr/>
+                    <pic:cNvPr id="0" name="Picture 1"/>
+                    <pic:cNvPicPr>
+                      <a:picLocks noChangeAspect="1" noChangeArrowheads="1"/>
+                    </pic:cNvPicPr>
                   </pic:nvPicPr>
                   <pic:blipFill>
                     <a:blip r:embed="rId15">
@@ -782,18 +735,23 @@
                         </a:ext>
                       </a:extLst>
                     </a:blip>
+                    <a:srcRect/>
                     <a:stretch>
                       <a:fillRect/>
                     </a:stretch>
                   </pic:blipFill>
-                  <pic:spPr>
+                  <pic:spPr bwMode="auto">
                     <a:xfrm>
                       <a:off x="0" y="0"/>
-                      <a:ext cx="5943600" cy="3962400"/>
+                      <a:ext cx="5943600" cy="2658110"/>
                     </a:xfrm>
                     <a:prstGeom prst="rect">
                       <a:avLst/>
                     </a:prstGeom>
+                    <a:noFill/>
+                    <a:ln>
+                      <a:noFill/>
+                    </a:ln>
                   </pic:spPr>
                 </pic:pic>
               </a:graphicData>
@@ -802,17 +760,64 @@
         </w:drawing>
       </w:r>
     </w:p>
+    <w:p/>
+    <w:p/>
+    <w:p>
+      <w:pPr>
+        <w:pStyle w:val="Heading2"/>
+      </w:pPr>
+      <w:r>
+        <w:t>Review notes</w:t>
+      </w:r>
+    </w:p>
+    <w:p>
+      <w:r>
+        <w:t>Try to use contrast as opposed to different colours for buttons – this will improve colour-blindness accessibility</w:t>
+      </w:r>
+    </w:p>
+    <w:p>
+      <w:r>
+        <w:t>Keep the client in the loop, make sure they are happy with every iteration. If you don’t, you risk them being unhappy with the final design, which will require further work, or loss of the client.</w:t>
+      </w:r>
+    </w:p>
+    <w:p>
+      <w:r>
+        <w:t>Don’t teach the client how things work, as this can lead to scope creep.</w:t>
+      </w:r>
+    </w:p>
+    <w:p/>
+    <w:p>
+      <w:r>
+        <w:t>V</w:t>
+      </w:r>
+      <w:r>
+        <w:t>3</w:t>
+      </w:r>
+    </w:p>
+    <w:p/>
+    <w:p/>
+    <w:p>
+      <w:pPr>
+        <w:pStyle w:val="Heading2"/>
+      </w:pPr>
+      <w:r>
+        <w:lastRenderedPageBreak/>
+        <w:t>Final Draft Design</w:t>
+      </w:r>
+      <w:r>
+        <w:t xml:space="preserve"> V2</w:t>
+      </w:r>
+    </w:p>
     <w:p>
       <w:r>
         <w:rPr>
           <w:noProof/>
         </w:rPr>
-        <w:lastRenderedPageBreak/>
         <w:drawing>
-          <wp:inline distT="0" distB="0" distL="0" distR="0" wp14:anchorId="7FD0E556" wp14:editId="28DCD37D">
-            <wp:extent cx="5486400" cy="3631223"/>
+          <wp:inline distT="0" distB="0" distL="0" distR="0" wp14:anchorId="7C8BD79E" wp14:editId="3B21090D">
+            <wp:extent cx="5943600" cy="3962400"/>
             <wp:effectExtent l="0" t="0" r="0" b="0"/>
-            <wp:docPr id="601694711" name="Picture 601694711"/>
+            <wp:docPr id="705603021" name="Picture 705603021"/>
             <wp:cNvGraphicFramePr>
               <a:graphicFrameLocks xmlns:a="http://schemas.openxmlformats.org/drawingml/2006/main" noChangeAspect="1"/>
             </wp:cNvGraphicFramePr>
@@ -838,7 +843,7 @@
                   <pic:spPr>
                     <a:xfrm>
                       <a:off x="0" y="0"/>
-                      <a:ext cx="5486400" cy="3631223"/>
+                      <a:ext cx="5943600" cy="3962400"/>
                     </a:xfrm>
                     <a:prstGeom prst="rect">
                       <a:avLst/>
@@ -856,11 +861,12 @@
         <w:rPr>
           <w:noProof/>
         </w:rPr>
+        <w:lastRenderedPageBreak/>
         <w:drawing>
-          <wp:inline distT="0" distB="0" distL="0" distR="0" wp14:anchorId="771D262A" wp14:editId="7E570259">
-            <wp:extent cx="5553075" cy="3675352"/>
+          <wp:inline distT="0" distB="0" distL="0" distR="0" wp14:anchorId="7FD0E556" wp14:editId="28DCD37D">
+            <wp:extent cx="5486400" cy="3631223"/>
             <wp:effectExtent l="0" t="0" r="0" b="0"/>
-            <wp:docPr id="1639509061" name="Picture 1639509061"/>
+            <wp:docPr id="601694711" name="Picture 601694711"/>
             <wp:cNvGraphicFramePr>
               <a:graphicFrameLocks xmlns:a="http://schemas.openxmlformats.org/drawingml/2006/main" noChangeAspect="1"/>
             </wp:cNvGraphicFramePr>
@@ -886,7 +892,7 @@
                   <pic:spPr>
                     <a:xfrm>
                       <a:off x="0" y="0"/>
-                      <a:ext cx="5553075" cy="3675352"/>
+                      <a:ext cx="5486400" cy="3631223"/>
                     </a:xfrm>
                     <a:prstGeom prst="rect">
                       <a:avLst/>
@@ -899,18 +905,16 @@
         </w:drawing>
       </w:r>
     </w:p>
-    <w:p/>
-    <w:p/>
     <w:p>
       <w:r>
         <w:rPr>
           <w:noProof/>
         </w:rPr>
         <w:drawing>
-          <wp:inline distT="0" distB="0" distL="0" distR="0" wp14:anchorId="56451B49" wp14:editId="213D824D">
-            <wp:extent cx="5743575" cy="3801437"/>
+          <wp:inline distT="0" distB="0" distL="0" distR="0" wp14:anchorId="771D262A" wp14:editId="7E570259">
+            <wp:extent cx="5553075" cy="3675352"/>
             <wp:effectExtent l="0" t="0" r="0" b="0"/>
-            <wp:docPr id="1937359171" name="Picture 1937359171"/>
+            <wp:docPr id="1639509061" name="Picture 1639509061"/>
             <wp:cNvGraphicFramePr>
               <a:graphicFrameLocks xmlns:a="http://schemas.openxmlformats.org/drawingml/2006/main" noChangeAspect="1"/>
             </wp:cNvGraphicFramePr>
@@ -936,6 +940,56 @@
                   <pic:spPr>
                     <a:xfrm>
                       <a:off x="0" y="0"/>
+                      <a:ext cx="5553075" cy="3675352"/>
+                    </a:xfrm>
+                    <a:prstGeom prst="rect">
+                      <a:avLst/>
+                    </a:prstGeom>
+                  </pic:spPr>
+                </pic:pic>
+              </a:graphicData>
+            </a:graphic>
+          </wp:inline>
+        </w:drawing>
+      </w:r>
+    </w:p>
+    <w:p/>
+    <w:p/>
+    <w:p>
+      <w:r>
+        <w:rPr>
+          <w:noProof/>
+        </w:rPr>
+        <w:drawing>
+          <wp:inline distT="0" distB="0" distL="0" distR="0" wp14:anchorId="56451B49" wp14:editId="213D824D">
+            <wp:extent cx="5743575" cy="3801437"/>
+            <wp:effectExtent l="0" t="0" r="0" b="0"/>
+            <wp:docPr id="1937359171" name="Picture 1937359171"/>
+            <wp:cNvGraphicFramePr>
+              <a:graphicFrameLocks xmlns:a="http://schemas.openxmlformats.org/drawingml/2006/main" noChangeAspect="1"/>
+            </wp:cNvGraphicFramePr>
+            <a:graphic xmlns:a="http://schemas.openxmlformats.org/drawingml/2006/main">
+              <a:graphicData uri="http://schemas.openxmlformats.org/drawingml/2006/picture">
+                <pic:pic xmlns:pic="http://schemas.openxmlformats.org/drawingml/2006/picture">
+                  <pic:nvPicPr>
+                    <pic:cNvPr id="0" name=""/>
+                    <pic:cNvPicPr/>
+                  </pic:nvPicPr>
+                  <pic:blipFill>
+                    <a:blip r:embed="rId19">
+                      <a:extLst>
+                        <a:ext uri="{28A0092B-C50C-407E-A947-70E740481C1C}">
+                          <a14:useLocalDpi xmlns:a14="http://schemas.microsoft.com/office/drawing/2010/main" val="0"/>
+                        </a:ext>
+                      </a:extLst>
+                    </a:blip>
+                    <a:stretch>
+                      <a:fillRect/>
+                    </a:stretch>
+                  </pic:blipFill>
+                  <pic:spPr>
+                    <a:xfrm>
+                      <a:off x="0" y="0"/>
                       <a:ext cx="5743575" cy="3801437"/>
                     </a:xfrm>
                     <a:prstGeom prst="rect">
@@ -990,8 +1044,8 @@
       </w:r>
     </w:p>
     <w:sectPr>
-      <w:headerReference w:type="default" r:id="rId19"/>
-      <w:footerReference w:type="default" r:id="rId20"/>
+      <w:headerReference w:type="default" r:id="rId20"/>
+      <w:footerReference w:type="default" r:id="rId21"/>
       <w:pgSz w:w="12240" w:h="15840" w:code="1"/>
       <w:pgMar w:top="1440" w:right="1440" w:bottom="1440" w:left="1440" w:header="720" w:footer="864" w:gutter="0"/>
       <w:cols w:space="720"/>
@@ -5498,12 +5552,12 @@
     <w:rsid w:val="00811F47"/>
     <w:rsid w:val="00A57F17"/>
     <w:rsid w:val="00AE6D13"/>
+    <w:rsid w:val="00B14239"/>
     <w:rsid w:val="00BA7215"/>
     <w:rsid w:val="00C34AD1"/>
     <w:rsid w:val="00C60CE5"/>
     <w:rsid w:val="00C659D3"/>
     <w:rsid w:val="00DC4886"/>
-    <w:rsid w:val="00FB3D67"/>
   </w:rsids>
   <m:mathPr>
     <m:mathFont m:val="Cambria Math"/>

</xml_diff>